<commit_message>
Actualizacion *** Unidad 3 *** actividades semana 1 *** 23/05/17
</commit_message>
<xml_diff>
--- a/diseño_didactico.docx
+++ b/diseño_didactico.docx
@@ -1748,7 +1748,15 @@
               <w:rPr>
                 <w:rFonts w:ascii="Arial" w:hAnsi="Arial" w:cs="Arial"/>
               </w:rPr>
-              <w:t>Diseño de diagramas de flujos y seudocódigo</w:t>
+              <w:t>D</w:t>
+            </w:r>
+            <w:bookmarkStart w:id="0" w:name="_GoBack"/>
+            <w:bookmarkEnd w:id="0"/>
+            <w:r>
+              <w:rPr>
+                <w:rFonts w:ascii="Arial" w:hAnsi="Arial" w:cs="Arial"/>
+              </w:rPr>
+              <w:t>iseño de diagramas de flujos y seudocódigo</w:t>
             </w:r>
           </w:p>
           <w:p>
@@ -9583,8 +9591,6 @@
               </w:rPr>
               <w:t>, Diagrama de fjujo y seudocódigo utilizando los programas especializados para su creación</w:t>
             </w:r>
-            <w:bookmarkStart w:id="0" w:name="_GoBack"/>
-            <w:bookmarkEnd w:id="0"/>
           </w:p>
         </w:tc>
       </w:tr>
@@ -17987,7 +17993,7 @@
 </file>
 
 <file path=customXml/itemProps1.xml><?xml version="1.0" encoding="utf-8"?>
-<ds:datastoreItem xmlns:ds="http://schemas.openxmlformats.org/officeDocument/2006/customXml" ds:itemID="{9BABADE0-8DA1-244E-B89A-A4A486A253EF}">
+<ds:datastoreItem xmlns:ds="http://schemas.openxmlformats.org/officeDocument/2006/customXml" ds:itemID="{F38FEC9E-C602-6A43-959B-5B73547A187E}">
   <ds:schemaRefs>
     <ds:schemaRef ds:uri="http://schemas.openxmlformats.org/officeDocument/2006/bibliography"/>
   </ds:schemaRefs>

</xml_diff>

<commit_message>
Modificando la unidad II
Tabla
</commit_message>
<xml_diff>
--- a/diseño_didactico.docx
+++ b/diseño_didactico.docx
@@ -4883,7 +4883,7 @@
         </w:tc>
         <w:tc>
           <w:tcPr>
-            <w:tcW w:w="465" w:type="pct"/>
+            <w:tcW w:w="493" w:type="pct"/>
             <w:shd w:val="clear" w:color="auto" w:fill="BFBFBF" w:themeFill="background1" w:themeFillShade="BF"/>
           </w:tcPr>
           <w:p>
@@ -4905,7 +4905,7 @@
         </w:tc>
         <w:tc>
           <w:tcPr>
-            <w:tcW w:w="465" w:type="pct"/>
+            <w:tcW w:w="433" w:type="pct"/>
             <w:shd w:val="clear" w:color="auto" w:fill="BFBFBF" w:themeFill="background1" w:themeFillShade="BF"/>
           </w:tcPr>
           <w:p>
@@ -4949,7 +4949,7 @@
         </w:tc>
         <w:tc>
           <w:tcPr>
-            <w:tcW w:w="643" w:type="pct"/>
+            <w:tcW w:w="677" w:type="pct"/>
             <w:shd w:val="clear" w:color="auto" w:fill="BFBFBF" w:themeFill="background1" w:themeFillShade="BF"/>
           </w:tcPr>
           <w:p>
@@ -4973,7 +4973,7 @@
         </w:tc>
         <w:tc>
           <w:tcPr>
-            <w:tcW w:w="554" w:type="pct"/>
+            <w:tcW w:w="523" w:type="pct"/>
             <w:shd w:val="clear" w:color="auto" w:fill="BFBFBF" w:themeFill="background1" w:themeFillShade="BF"/>
           </w:tcPr>
           <w:p>
@@ -5327,7 +5327,7 @@
         </w:tc>
         <w:tc>
           <w:tcPr>
-            <w:tcW w:w="465" w:type="pct"/>
+            <w:tcW w:w="493" w:type="pct"/>
             <w:vAlign w:val="center"/>
           </w:tcPr>
           <w:p>
@@ -5343,7 +5343,15 @@
               <w:rPr>
                 <w:rFonts w:ascii="Arial" w:hAnsi="Arial" w:cs="Arial"/>
               </w:rPr>
-              <w:t xml:space="preserve">Los estudiantes debatirán  sobre las etapas  de solución del caso planteado de igual forma comentaran sobre las diferentes tipos de expresiones </w:t>
+              <w:t xml:space="preserve">Los estudiantes debatirán </w:t>
+            </w:r>
+            <w:bookmarkStart w:id="0" w:name="_GoBack"/>
+            <w:bookmarkEnd w:id="0"/>
+            <w:r>
+              <w:rPr>
+                <w:rFonts w:ascii="Arial" w:hAnsi="Arial" w:cs="Arial"/>
+              </w:rPr>
+              <w:t xml:space="preserve"> sobre las etapas  de solución del caso planteado de igual forma comentaran sobre las diferentes tipos de expresiones </w:t>
             </w:r>
             <w:r>
               <w:rPr>
@@ -5356,7 +5364,7 @@
         </w:tc>
         <w:tc>
           <w:tcPr>
-            <w:tcW w:w="465" w:type="pct"/>
+            <w:tcW w:w="433" w:type="pct"/>
           </w:tcPr>
           <w:p>
             <w:pPr>
@@ -5468,7 +5476,7 @@
         </w:tc>
         <w:tc>
           <w:tcPr>
-            <w:tcW w:w="643" w:type="pct"/>
+            <w:tcW w:w="677" w:type="pct"/>
           </w:tcPr>
           <w:p>
             <w:pPr>
@@ -5517,7 +5525,7 @@
         </w:tc>
         <w:tc>
           <w:tcPr>
-            <w:tcW w:w="554" w:type="pct"/>
+            <w:tcW w:w="523" w:type="pct"/>
             <w:vAlign w:val="center"/>
           </w:tcPr>
           <w:p>
@@ -5749,7 +5757,7 @@
         </w:tc>
         <w:tc>
           <w:tcPr>
-            <w:tcW w:w="465" w:type="pct"/>
+            <w:tcW w:w="493" w:type="pct"/>
             <w:vAlign w:val="center"/>
           </w:tcPr>
           <w:p>
@@ -5771,7 +5779,7 @@
         </w:tc>
         <w:tc>
           <w:tcPr>
-            <w:tcW w:w="465" w:type="pct"/>
+            <w:tcW w:w="433" w:type="pct"/>
           </w:tcPr>
           <w:p>
             <w:pPr>
@@ -5877,7 +5885,7 @@
         </w:tc>
         <w:tc>
           <w:tcPr>
-            <w:tcW w:w="643" w:type="pct"/>
+            <w:tcW w:w="677" w:type="pct"/>
             <w:vAlign w:val="center"/>
           </w:tcPr>
           <w:p>
@@ -5928,7 +5936,7 @@
         </w:tc>
         <w:tc>
           <w:tcPr>
-            <w:tcW w:w="554" w:type="pct"/>
+            <w:tcW w:w="523" w:type="pct"/>
             <w:vAlign w:val="center"/>
           </w:tcPr>
           <w:p>
@@ -5985,6 +5993,100 @@
         <w:tc>
           <w:tcPr>
             <w:tcW w:w="451" w:type="pct"/>
+            <w:vMerge w:val="restart"/>
+          </w:tcPr>
+          <w:p>
+            <w:pPr>
+              <w:tabs>
+                <w:tab w:val="left" w:pos="2925"/>
+              </w:tabs>
+              <w:rPr>
+                <w:rFonts w:ascii="Arial" w:hAnsi="Arial" w:cs="Arial"/>
+                <w:b/>
+              </w:rPr>
+            </w:pPr>
+          </w:p>
+        </w:tc>
+        <w:tc>
+          <w:tcPr>
+            <w:tcW w:w="3386" w:type="pct"/>
+            <w:gridSpan w:val="7"/>
+            <w:vAlign w:val="center"/>
+          </w:tcPr>
+          <w:p>
+            <w:pPr>
+              <w:tabs>
+                <w:tab w:val="left" w:pos="2925"/>
+              </w:tabs>
+              <w:rPr>
+                <w:rFonts w:ascii="Arial" w:hAnsi="Arial" w:cs="Arial"/>
+                <w:b/>
+              </w:rPr>
+            </w:pPr>
+            <w:r>
+              <w:rPr>
+                <w:rFonts w:ascii="Arial" w:hAnsi="Arial" w:cs="Arial"/>
+                <w:b/>
+              </w:rPr>
+              <w:t>Semana 3</w:t>
+            </w:r>
+          </w:p>
+          <w:p>
+            <w:pPr>
+              <w:tabs>
+                <w:tab w:val="left" w:pos="2925"/>
+              </w:tabs>
+              <w:rPr>
+                <w:rFonts w:ascii="Arial" w:hAnsi="Arial" w:cs="Arial"/>
+              </w:rPr>
+            </w:pPr>
+            <w:r>
+              <w:rPr>
+                <w:rFonts w:ascii="Arial" w:hAnsi="Arial" w:cs="Arial"/>
+                <w:b/>
+              </w:rPr>
+              <w:t>Contenidos: xxxxxxxxx</w:t>
+            </w:r>
+          </w:p>
+        </w:tc>
+        <w:tc>
+          <w:tcPr>
+            <w:tcW w:w="467" w:type="pct"/>
+            <w:vMerge/>
+          </w:tcPr>
+          <w:p>
+            <w:pPr>
+              <w:tabs>
+                <w:tab w:val="left" w:pos="2925"/>
+              </w:tabs>
+              <w:rPr>
+                <w:rFonts w:ascii="Arial" w:hAnsi="Arial" w:cs="Arial"/>
+                <w:b/>
+              </w:rPr>
+            </w:pPr>
+          </w:p>
+        </w:tc>
+      </w:tr>
+      <w:tr>
+        <w:tc>
+          <w:tcPr>
+            <w:tcW w:w="696" w:type="pct"/>
+            <w:vMerge/>
+          </w:tcPr>
+          <w:p>
+            <w:pPr>
+              <w:tabs>
+                <w:tab w:val="left" w:pos="2925"/>
+              </w:tabs>
+              <w:rPr>
+                <w:rFonts w:ascii="Arial" w:hAnsi="Arial" w:cs="Arial"/>
+              </w:rPr>
+            </w:pPr>
+          </w:p>
+        </w:tc>
+        <w:tc>
+          <w:tcPr>
+            <w:tcW w:w="451" w:type="pct"/>
             <w:vMerge/>
           </w:tcPr>
           <w:p>
@@ -6018,7 +6120,7 @@
               <w:rPr>
                 <w:rFonts w:ascii="Arial" w:hAnsi="Arial" w:cs="Arial"/>
               </w:rPr>
-              <w:t>Actividad 2</w:t>
+              <w:t>Actividad 4</w:t>
             </w:r>
           </w:p>
         </w:tc>
@@ -6041,7 +6143,7 @@
         </w:tc>
         <w:tc>
           <w:tcPr>
-            <w:tcW w:w="465" w:type="pct"/>
+            <w:tcW w:w="493" w:type="pct"/>
             <w:vAlign w:val="center"/>
           </w:tcPr>
           <w:p>
@@ -6057,7 +6159,7 @@
         </w:tc>
         <w:tc>
           <w:tcPr>
-            <w:tcW w:w="465" w:type="pct"/>
+            <w:tcW w:w="433" w:type="pct"/>
           </w:tcPr>
           <w:p>
             <w:pPr>
@@ -6089,7 +6191,7 @@
         </w:tc>
         <w:tc>
           <w:tcPr>
-            <w:tcW w:w="643" w:type="pct"/>
+            <w:tcW w:w="677" w:type="pct"/>
             <w:vAlign w:val="center"/>
           </w:tcPr>
           <w:p>
@@ -6111,1163 +6213,7 @@
         </w:tc>
         <w:tc>
           <w:tcPr>
-            <w:tcW w:w="554" w:type="pct"/>
-            <w:vAlign w:val="center"/>
-          </w:tcPr>
-          <w:p>
-            <w:pPr>
-              <w:tabs>
-                <w:tab w:val="left" w:pos="2925"/>
-              </w:tabs>
-              <w:rPr>
-                <w:rFonts w:ascii="Arial" w:hAnsi="Arial" w:cs="Arial"/>
-              </w:rPr>
-            </w:pPr>
-          </w:p>
-        </w:tc>
-        <w:tc>
-          <w:tcPr>
-            <w:tcW w:w="467" w:type="pct"/>
-            <w:vMerge/>
-          </w:tcPr>
-          <w:p>
-            <w:pPr>
-              <w:tabs>
-                <w:tab w:val="left" w:pos="2925"/>
-              </w:tabs>
-              <w:rPr>
-                <w:rFonts w:ascii="Arial" w:hAnsi="Arial" w:cs="Arial"/>
-              </w:rPr>
-            </w:pPr>
-          </w:p>
-        </w:tc>
-      </w:tr>
-      <w:tr>
-        <w:tc>
-          <w:tcPr>
-            <w:tcW w:w="696" w:type="pct"/>
-            <w:vMerge/>
-          </w:tcPr>
-          <w:p>
-            <w:pPr>
-              <w:tabs>
-                <w:tab w:val="left" w:pos="2925"/>
-              </w:tabs>
-              <w:rPr>
-                <w:rFonts w:ascii="Arial" w:hAnsi="Arial" w:cs="Arial"/>
-              </w:rPr>
-            </w:pPr>
-          </w:p>
-        </w:tc>
-        <w:tc>
-          <w:tcPr>
-            <w:tcW w:w="451" w:type="pct"/>
-            <w:vMerge/>
-          </w:tcPr>
-          <w:p>
-            <w:pPr>
-              <w:tabs>
-                <w:tab w:val="left" w:pos="2925"/>
-              </w:tabs>
-              <w:jc w:val="center"/>
-              <w:rPr>
-                <w:rFonts w:ascii="Arial" w:hAnsi="Arial" w:cs="Arial"/>
-              </w:rPr>
-            </w:pPr>
-          </w:p>
-        </w:tc>
-        <w:tc>
-          <w:tcPr>
-            <w:tcW w:w="409" w:type="pct"/>
-            <w:vAlign w:val="center"/>
-          </w:tcPr>
-          <w:p>
-            <w:pPr>
-              <w:tabs>
-                <w:tab w:val="left" w:pos="2925"/>
-              </w:tabs>
-              <w:jc w:val="center"/>
-              <w:rPr>
-                <w:rFonts w:ascii="Arial" w:hAnsi="Arial" w:cs="Arial"/>
-              </w:rPr>
-            </w:pPr>
-            <w:r>
-              <w:rPr>
-                <w:rFonts w:ascii="Arial" w:hAnsi="Arial" w:cs="Arial"/>
-              </w:rPr>
-              <w:t>Actividad 3</w:t>
-            </w:r>
-          </w:p>
-        </w:tc>
-        <w:tc>
-          <w:tcPr>
-            <w:tcW w:w="422" w:type="pct"/>
-            <w:vAlign w:val="center"/>
-          </w:tcPr>
-          <w:p>
-            <w:pPr>
-              <w:tabs>
-                <w:tab w:val="left" w:pos="2925"/>
-              </w:tabs>
-              <w:jc w:val="center"/>
-              <w:rPr>
-                <w:rFonts w:ascii="Arial" w:hAnsi="Arial" w:cs="Arial"/>
-              </w:rPr>
-            </w:pPr>
-          </w:p>
-        </w:tc>
-        <w:tc>
-          <w:tcPr>
-            <w:tcW w:w="465" w:type="pct"/>
-            <w:vAlign w:val="center"/>
-          </w:tcPr>
-          <w:p>
-            <w:pPr>
-              <w:tabs>
-                <w:tab w:val="left" w:pos="2925"/>
-              </w:tabs>
-              <w:rPr>
-                <w:rFonts w:ascii="Arial" w:hAnsi="Arial" w:cs="Arial"/>
-              </w:rPr>
-            </w:pPr>
-          </w:p>
-        </w:tc>
-        <w:tc>
-          <w:tcPr>
-            <w:tcW w:w="465" w:type="pct"/>
-          </w:tcPr>
-          <w:p>
-            <w:pPr>
-              <w:tabs>
-                <w:tab w:val="left" w:pos="2925"/>
-              </w:tabs>
-              <w:jc w:val="both"/>
-              <w:rPr>
-                <w:rFonts w:ascii="Arial" w:hAnsi="Arial" w:cs="Arial"/>
-              </w:rPr>
-            </w:pPr>
-          </w:p>
-        </w:tc>
-        <w:tc>
-          <w:tcPr>
-            <w:tcW w:w="430" w:type="pct"/>
-            <w:vAlign w:val="center"/>
-          </w:tcPr>
-          <w:p>
-            <w:pPr>
-              <w:tabs>
-                <w:tab w:val="left" w:pos="2925"/>
-              </w:tabs>
-              <w:rPr>
-                <w:rFonts w:ascii="Arial" w:hAnsi="Arial" w:cs="Arial"/>
-              </w:rPr>
-            </w:pPr>
-          </w:p>
-        </w:tc>
-        <w:tc>
-          <w:tcPr>
-            <w:tcW w:w="643" w:type="pct"/>
-            <w:vAlign w:val="center"/>
-          </w:tcPr>
-          <w:p>
-            <w:pPr>
-              <w:pStyle w:val="Prrafodelista"/>
-              <w:numPr>
-                <w:ilvl w:val="0"/>
-                <w:numId w:val="5"/>
-              </w:numPr>
-              <w:tabs>
-                <w:tab w:val="left" w:pos="2925"/>
-              </w:tabs>
-              <w:spacing w:after="0" w:line="240" w:lineRule="auto"/>
-              <w:rPr>
-                <w:rFonts w:ascii="Arial" w:hAnsi="Arial" w:cs="Arial"/>
-              </w:rPr>
-            </w:pPr>
-          </w:p>
-        </w:tc>
-        <w:tc>
-          <w:tcPr>
-            <w:tcW w:w="554" w:type="pct"/>
-            <w:vAlign w:val="center"/>
-          </w:tcPr>
-          <w:p>
-            <w:pPr>
-              <w:tabs>
-                <w:tab w:val="left" w:pos="2925"/>
-              </w:tabs>
-              <w:rPr>
-                <w:rFonts w:ascii="Arial" w:hAnsi="Arial" w:cs="Arial"/>
-              </w:rPr>
-            </w:pPr>
-          </w:p>
-        </w:tc>
-        <w:tc>
-          <w:tcPr>
-            <w:tcW w:w="467" w:type="pct"/>
-            <w:vMerge/>
-          </w:tcPr>
-          <w:p>
-            <w:pPr>
-              <w:tabs>
-                <w:tab w:val="left" w:pos="2925"/>
-              </w:tabs>
-              <w:rPr>
-                <w:rFonts w:ascii="Arial" w:hAnsi="Arial" w:cs="Arial"/>
-              </w:rPr>
-            </w:pPr>
-          </w:p>
-        </w:tc>
-      </w:tr>
-      <w:tr>
-        <w:tc>
-          <w:tcPr>
-            <w:tcW w:w="696" w:type="pct"/>
-            <w:vMerge/>
-          </w:tcPr>
-          <w:p>
-            <w:pPr>
-              <w:tabs>
-                <w:tab w:val="left" w:pos="2925"/>
-              </w:tabs>
-              <w:rPr>
-                <w:rFonts w:ascii="Arial" w:hAnsi="Arial" w:cs="Arial"/>
-              </w:rPr>
-            </w:pPr>
-          </w:p>
-        </w:tc>
-        <w:tc>
-          <w:tcPr>
-            <w:tcW w:w="451" w:type="pct"/>
-            <w:vMerge/>
-          </w:tcPr>
-          <w:p>
-            <w:pPr>
-              <w:tabs>
-                <w:tab w:val="left" w:pos="2925"/>
-              </w:tabs>
-              <w:jc w:val="center"/>
-              <w:rPr>
-                <w:rFonts w:ascii="Arial" w:hAnsi="Arial" w:cs="Arial"/>
-              </w:rPr>
-            </w:pPr>
-          </w:p>
-        </w:tc>
-        <w:tc>
-          <w:tcPr>
-            <w:tcW w:w="409" w:type="pct"/>
-            <w:vAlign w:val="center"/>
-          </w:tcPr>
-          <w:p>
-            <w:pPr>
-              <w:tabs>
-                <w:tab w:val="left" w:pos="2925"/>
-              </w:tabs>
-              <w:jc w:val="center"/>
-              <w:rPr>
-                <w:rFonts w:ascii="Arial" w:hAnsi="Arial" w:cs="Arial"/>
-              </w:rPr>
-            </w:pPr>
-            <w:r>
-              <w:rPr>
-                <w:rFonts w:ascii="Arial" w:hAnsi="Arial" w:cs="Arial"/>
-              </w:rPr>
-              <w:t>Actividad 4</w:t>
-            </w:r>
-          </w:p>
-        </w:tc>
-        <w:tc>
-          <w:tcPr>
-            <w:tcW w:w="422" w:type="pct"/>
-            <w:vAlign w:val="center"/>
-          </w:tcPr>
-          <w:p>
-            <w:pPr>
-              <w:tabs>
-                <w:tab w:val="left" w:pos="2925"/>
-              </w:tabs>
-              <w:jc w:val="center"/>
-              <w:rPr>
-                <w:rFonts w:ascii="Arial" w:hAnsi="Arial" w:cs="Arial"/>
-              </w:rPr>
-            </w:pPr>
-          </w:p>
-        </w:tc>
-        <w:tc>
-          <w:tcPr>
-            <w:tcW w:w="465" w:type="pct"/>
-            <w:vAlign w:val="center"/>
-          </w:tcPr>
-          <w:p>
-            <w:pPr>
-              <w:tabs>
-                <w:tab w:val="left" w:pos="2925"/>
-              </w:tabs>
-              <w:rPr>
-                <w:rFonts w:ascii="Arial" w:hAnsi="Arial" w:cs="Arial"/>
-              </w:rPr>
-            </w:pPr>
-          </w:p>
-        </w:tc>
-        <w:tc>
-          <w:tcPr>
-            <w:tcW w:w="465" w:type="pct"/>
-          </w:tcPr>
-          <w:p>
-            <w:pPr>
-              <w:tabs>
-                <w:tab w:val="left" w:pos="2925"/>
-              </w:tabs>
-              <w:jc w:val="both"/>
-              <w:rPr>
-                <w:rFonts w:ascii="Arial" w:hAnsi="Arial" w:cs="Arial"/>
-              </w:rPr>
-            </w:pPr>
-          </w:p>
-        </w:tc>
-        <w:tc>
-          <w:tcPr>
-            <w:tcW w:w="430" w:type="pct"/>
-            <w:vAlign w:val="center"/>
-          </w:tcPr>
-          <w:p>
-            <w:pPr>
-              <w:tabs>
-                <w:tab w:val="left" w:pos="2925"/>
-              </w:tabs>
-              <w:rPr>
-                <w:rFonts w:ascii="Arial" w:hAnsi="Arial" w:cs="Arial"/>
-              </w:rPr>
-            </w:pPr>
-          </w:p>
-        </w:tc>
-        <w:tc>
-          <w:tcPr>
-            <w:tcW w:w="643" w:type="pct"/>
-            <w:vAlign w:val="center"/>
-          </w:tcPr>
-          <w:p>
-            <w:pPr>
-              <w:pStyle w:val="Prrafodelista"/>
-              <w:numPr>
-                <w:ilvl w:val="0"/>
-                <w:numId w:val="5"/>
-              </w:numPr>
-              <w:tabs>
-                <w:tab w:val="left" w:pos="2925"/>
-              </w:tabs>
-              <w:spacing w:after="0" w:line="240" w:lineRule="auto"/>
-              <w:rPr>
-                <w:rFonts w:ascii="Arial" w:hAnsi="Arial" w:cs="Arial"/>
-              </w:rPr>
-            </w:pPr>
-          </w:p>
-        </w:tc>
-        <w:tc>
-          <w:tcPr>
-            <w:tcW w:w="554" w:type="pct"/>
-            <w:vAlign w:val="center"/>
-          </w:tcPr>
-          <w:p>
-            <w:pPr>
-              <w:tabs>
-                <w:tab w:val="left" w:pos="2925"/>
-              </w:tabs>
-              <w:rPr>
-                <w:rFonts w:ascii="Arial" w:hAnsi="Arial" w:cs="Arial"/>
-              </w:rPr>
-            </w:pPr>
-          </w:p>
-        </w:tc>
-        <w:tc>
-          <w:tcPr>
-            <w:tcW w:w="467" w:type="pct"/>
-            <w:vMerge/>
-          </w:tcPr>
-          <w:p>
-            <w:pPr>
-              <w:tabs>
-                <w:tab w:val="left" w:pos="2925"/>
-              </w:tabs>
-              <w:rPr>
-                <w:rFonts w:ascii="Arial" w:hAnsi="Arial" w:cs="Arial"/>
-              </w:rPr>
-            </w:pPr>
-          </w:p>
-        </w:tc>
-      </w:tr>
-      <w:tr>
-        <w:tc>
-          <w:tcPr>
-            <w:tcW w:w="696" w:type="pct"/>
-            <w:vMerge/>
-          </w:tcPr>
-          <w:p>
-            <w:pPr>
-              <w:tabs>
-                <w:tab w:val="left" w:pos="2925"/>
-              </w:tabs>
-              <w:rPr>
-                <w:rFonts w:ascii="Arial" w:hAnsi="Arial" w:cs="Arial"/>
-              </w:rPr>
-            </w:pPr>
-          </w:p>
-        </w:tc>
-        <w:tc>
-          <w:tcPr>
-            <w:tcW w:w="451" w:type="pct"/>
-            <w:vMerge w:val="restart"/>
-          </w:tcPr>
-          <w:p>
-            <w:pPr>
-              <w:tabs>
-                <w:tab w:val="left" w:pos="2925"/>
-              </w:tabs>
-              <w:rPr>
-                <w:rFonts w:ascii="Arial" w:hAnsi="Arial" w:cs="Arial"/>
-                <w:b/>
-              </w:rPr>
-            </w:pPr>
-          </w:p>
-        </w:tc>
-        <w:tc>
-          <w:tcPr>
-            <w:tcW w:w="3386" w:type="pct"/>
-            <w:gridSpan w:val="7"/>
-            <w:vAlign w:val="center"/>
-          </w:tcPr>
-          <w:p>
-            <w:pPr>
-              <w:tabs>
-                <w:tab w:val="left" w:pos="2925"/>
-              </w:tabs>
-              <w:rPr>
-                <w:rFonts w:ascii="Arial" w:hAnsi="Arial" w:cs="Arial"/>
-                <w:b/>
-              </w:rPr>
-            </w:pPr>
-            <w:r>
-              <w:rPr>
-                <w:rFonts w:ascii="Arial" w:hAnsi="Arial" w:cs="Arial"/>
-                <w:b/>
-              </w:rPr>
-              <w:t>Semana 3</w:t>
-            </w:r>
-          </w:p>
-          <w:p>
-            <w:pPr>
-              <w:tabs>
-                <w:tab w:val="left" w:pos="2925"/>
-              </w:tabs>
-              <w:rPr>
-                <w:rFonts w:ascii="Arial" w:hAnsi="Arial" w:cs="Arial"/>
-              </w:rPr>
-            </w:pPr>
-            <w:r>
-              <w:rPr>
-                <w:rFonts w:ascii="Arial" w:hAnsi="Arial" w:cs="Arial"/>
-                <w:b/>
-              </w:rPr>
-              <w:t>Contenidos: xxxxxxxxx</w:t>
-            </w:r>
-          </w:p>
-        </w:tc>
-        <w:tc>
-          <w:tcPr>
-            <w:tcW w:w="467" w:type="pct"/>
-            <w:vMerge/>
-          </w:tcPr>
-          <w:p>
-            <w:pPr>
-              <w:tabs>
-                <w:tab w:val="left" w:pos="2925"/>
-              </w:tabs>
-              <w:rPr>
-                <w:rFonts w:ascii="Arial" w:hAnsi="Arial" w:cs="Arial"/>
-                <w:b/>
-              </w:rPr>
-            </w:pPr>
-          </w:p>
-        </w:tc>
-      </w:tr>
-      <w:tr>
-        <w:tc>
-          <w:tcPr>
-            <w:tcW w:w="696" w:type="pct"/>
-            <w:vMerge/>
-          </w:tcPr>
-          <w:p>
-            <w:pPr>
-              <w:tabs>
-                <w:tab w:val="left" w:pos="2925"/>
-              </w:tabs>
-              <w:rPr>
-                <w:rFonts w:ascii="Arial" w:hAnsi="Arial" w:cs="Arial"/>
-              </w:rPr>
-            </w:pPr>
-          </w:p>
-        </w:tc>
-        <w:tc>
-          <w:tcPr>
-            <w:tcW w:w="451" w:type="pct"/>
-            <w:vMerge/>
-          </w:tcPr>
-          <w:p>
-            <w:pPr>
-              <w:tabs>
-                <w:tab w:val="left" w:pos="2925"/>
-              </w:tabs>
-              <w:jc w:val="center"/>
-              <w:rPr>
-                <w:rFonts w:ascii="Arial" w:hAnsi="Arial" w:cs="Arial"/>
-              </w:rPr>
-            </w:pPr>
-          </w:p>
-        </w:tc>
-        <w:tc>
-          <w:tcPr>
-            <w:tcW w:w="409" w:type="pct"/>
-            <w:vAlign w:val="center"/>
-          </w:tcPr>
-          <w:p>
-            <w:pPr>
-              <w:tabs>
-                <w:tab w:val="left" w:pos="2925"/>
-              </w:tabs>
-              <w:jc w:val="center"/>
-              <w:rPr>
-                <w:rFonts w:ascii="Arial" w:hAnsi="Arial" w:cs="Arial"/>
-              </w:rPr>
-            </w:pPr>
-            <w:r>
-              <w:rPr>
-                <w:rFonts w:ascii="Arial" w:hAnsi="Arial" w:cs="Arial"/>
-              </w:rPr>
-              <w:t>Actividad 1</w:t>
-            </w:r>
-          </w:p>
-        </w:tc>
-        <w:tc>
-          <w:tcPr>
-            <w:tcW w:w="422" w:type="pct"/>
-            <w:vAlign w:val="center"/>
-          </w:tcPr>
-          <w:p>
-            <w:pPr>
-              <w:tabs>
-                <w:tab w:val="left" w:pos="2925"/>
-              </w:tabs>
-              <w:jc w:val="center"/>
-              <w:rPr>
-                <w:rFonts w:ascii="Arial" w:hAnsi="Arial" w:cs="Arial"/>
-              </w:rPr>
-            </w:pPr>
-          </w:p>
-        </w:tc>
-        <w:tc>
-          <w:tcPr>
-            <w:tcW w:w="465" w:type="pct"/>
-            <w:vAlign w:val="center"/>
-          </w:tcPr>
-          <w:p>
-            <w:pPr>
-              <w:tabs>
-                <w:tab w:val="left" w:pos="2925"/>
-              </w:tabs>
-              <w:rPr>
-                <w:rFonts w:ascii="Arial" w:hAnsi="Arial" w:cs="Arial"/>
-              </w:rPr>
-            </w:pPr>
-          </w:p>
-        </w:tc>
-        <w:tc>
-          <w:tcPr>
-            <w:tcW w:w="465" w:type="pct"/>
-          </w:tcPr>
-          <w:p>
-            <w:pPr>
-              <w:tabs>
-                <w:tab w:val="left" w:pos="2925"/>
-              </w:tabs>
-              <w:jc w:val="both"/>
-              <w:rPr>
-                <w:rFonts w:ascii="Arial" w:hAnsi="Arial" w:cs="Arial"/>
-              </w:rPr>
-            </w:pPr>
-          </w:p>
-        </w:tc>
-        <w:tc>
-          <w:tcPr>
-            <w:tcW w:w="430" w:type="pct"/>
-            <w:vAlign w:val="center"/>
-          </w:tcPr>
-          <w:p>
-            <w:pPr>
-              <w:tabs>
-                <w:tab w:val="left" w:pos="2925"/>
-              </w:tabs>
-              <w:rPr>
-                <w:rFonts w:ascii="Arial" w:hAnsi="Arial" w:cs="Arial"/>
-              </w:rPr>
-            </w:pPr>
-          </w:p>
-        </w:tc>
-        <w:tc>
-          <w:tcPr>
-            <w:tcW w:w="643" w:type="pct"/>
-            <w:vAlign w:val="center"/>
-          </w:tcPr>
-          <w:p>
-            <w:pPr>
-              <w:pStyle w:val="Prrafodelista"/>
-              <w:numPr>
-                <w:ilvl w:val="0"/>
-                <w:numId w:val="5"/>
-              </w:numPr>
-              <w:tabs>
-                <w:tab w:val="left" w:pos="2925"/>
-              </w:tabs>
-              <w:spacing w:after="0" w:line="240" w:lineRule="auto"/>
-              <w:rPr>
-                <w:rFonts w:ascii="Arial" w:hAnsi="Arial" w:cs="Arial"/>
-              </w:rPr>
-            </w:pPr>
-          </w:p>
-        </w:tc>
-        <w:tc>
-          <w:tcPr>
-            <w:tcW w:w="554" w:type="pct"/>
-            <w:vAlign w:val="center"/>
-          </w:tcPr>
-          <w:p>
-            <w:pPr>
-              <w:tabs>
-                <w:tab w:val="left" w:pos="2925"/>
-              </w:tabs>
-              <w:rPr>
-                <w:rFonts w:ascii="Arial" w:hAnsi="Arial" w:cs="Arial"/>
-              </w:rPr>
-            </w:pPr>
-          </w:p>
-        </w:tc>
-        <w:tc>
-          <w:tcPr>
-            <w:tcW w:w="467" w:type="pct"/>
-            <w:vMerge/>
-          </w:tcPr>
-          <w:p>
-            <w:pPr>
-              <w:tabs>
-                <w:tab w:val="left" w:pos="2925"/>
-              </w:tabs>
-              <w:rPr>
-                <w:rFonts w:ascii="Arial" w:hAnsi="Arial" w:cs="Arial"/>
-              </w:rPr>
-            </w:pPr>
-          </w:p>
-        </w:tc>
-      </w:tr>
-      <w:tr>
-        <w:tc>
-          <w:tcPr>
-            <w:tcW w:w="696" w:type="pct"/>
-            <w:vMerge/>
-          </w:tcPr>
-          <w:p>
-            <w:pPr>
-              <w:tabs>
-                <w:tab w:val="left" w:pos="2925"/>
-              </w:tabs>
-              <w:rPr>
-                <w:rFonts w:ascii="Arial" w:hAnsi="Arial" w:cs="Arial"/>
-              </w:rPr>
-            </w:pPr>
-          </w:p>
-        </w:tc>
-        <w:tc>
-          <w:tcPr>
-            <w:tcW w:w="451" w:type="pct"/>
-            <w:vMerge/>
-          </w:tcPr>
-          <w:p>
-            <w:pPr>
-              <w:tabs>
-                <w:tab w:val="left" w:pos="2925"/>
-              </w:tabs>
-              <w:jc w:val="center"/>
-              <w:rPr>
-                <w:rFonts w:ascii="Arial" w:hAnsi="Arial" w:cs="Arial"/>
-              </w:rPr>
-            </w:pPr>
-          </w:p>
-        </w:tc>
-        <w:tc>
-          <w:tcPr>
-            <w:tcW w:w="409" w:type="pct"/>
-            <w:vAlign w:val="center"/>
-          </w:tcPr>
-          <w:p>
-            <w:pPr>
-              <w:tabs>
-                <w:tab w:val="left" w:pos="2925"/>
-              </w:tabs>
-              <w:jc w:val="center"/>
-              <w:rPr>
-                <w:rFonts w:ascii="Arial" w:hAnsi="Arial" w:cs="Arial"/>
-              </w:rPr>
-            </w:pPr>
-            <w:r>
-              <w:rPr>
-                <w:rFonts w:ascii="Arial" w:hAnsi="Arial" w:cs="Arial"/>
-              </w:rPr>
-              <w:t>Actividad 2</w:t>
-            </w:r>
-          </w:p>
-        </w:tc>
-        <w:tc>
-          <w:tcPr>
-            <w:tcW w:w="422" w:type="pct"/>
-            <w:vAlign w:val="center"/>
-          </w:tcPr>
-          <w:p>
-            <w:pPr>
-              <w:tabs>
-                <w:tab w:val="left" w:pos="2925"/>
-              </w:tabs>
-              <w:jc w:val="center"/>
-              <w:rPr>
-                <w:rFonts w:ascii="Arial" w:hAnsi="Arial" w:cs="Arial"/>
-              </w:rPr>
-            </w:pPr>
-          </w:p>
-        </w:tc>
-        <w:tc>
-          <w:tcPr>
-            <w:tcW w:w="465" w:type="pct"/>
-            <w:vAlign w:val="center"/>
-          </w:tcPr>
-          <w:p>
-            <w:pPr>
-              <w:tabs>
-                <w:tab w:val="left" w:pos="2925"/>
-              </w:tabs>
-              <w:rPr>
-                <w:rFonts w:ascii="Arial" w:hAnsi="Arial" w:cs="Arial"/>
-              </w:rPr>
-            </w:pPr>
-          </w:p>
-        </w:tc>
-        <w:tc>
-          <w:tcPr>
-            <w:tcW w:w="465" w:type="pct"/>
-          </w:tcPr>
-          <w:p>
-            <w:pPr>
-              <w:tabs>
-                <w:tab w:val="left" w:pos="2925"/>
-              </w:tabs>
-              <w:jc w:val="both"/>
-              <w:rPr>
-                <w:rFonts w:ascii="Arial" w:hAnsi="Arial" w:cs="Arial"/>
-              </w:rPr>
-            </w:pPr>
-          </w:p>
-        </w:tc>
-        <w:tc>
-          <w:tcPr>
-            <w:tcW w:w="430" w:type="pct"/>
-            <w:vAlign w:val="center"/>
-          </w:tcPr>
-          <w:p>
-            <w:pPr>
-              <w:tabs>
-                <w:tab w:val="left" w:pos="2925"/>
-              </w:tabs>
-              <w:rPr>
-                <w:rFonts w:ascii="Arial" w:hAnsi="Arial" w:cs="Arial"/>
-              </w:rPr>
-            </w:pPr>
-          </w:p>
-        </w:tc>
-        <w:tc>
-          <w:tcPr>
-            <w:tcW w:w="643" w:type="pct"/>
-            <w:vAlign w:val="center"/>
-          </w:tcPr>
-          <w:p>
-            <w:pPr>
-              <w:pStyle w:val="Prrafodelista"/>
-              <w:numPr>
-                <w:ilvl w:val="0"/>
-                <w:numId w:val="5"/>
-              </w:numPr>
-              <w:tabs>
-                <w:tab w:val="left" w:pos="2925"/>
-              </w:tabs>
-              <w:spacing w:after="0" w:line="240" w:lineRule="auto"/>
-              <w:rPr>
-                <w:rFonts w:ascii="Arial" w:hAnsi="Arial" w:cs="Arial"/>
-              </w:rPr>
-            </w:pPr>
-          </w:p>
-        </w:tc>
-        <w:tc>
-          <w:tcPr>
-            <w:tcW w:w="554" w:type="pct"/>
-            <w:vAlign w:val="center"/>
-          </w:tcPr>
-          <w:p>
-            <w:pPr>
-              <w:tabs>
-                <w:tab w:val="left" w:pos="2925"/>
-              </w:tabs>
-              <w:rPr>
-                <w:rFonts w:ascii="Arial" w:hAnsi="Arial" w:cs="Arial"/>
-              </w:rPr>
-            </w:pPr>
-          </w:p>
-        </w:tc>
-        <w:tc>
-          <w:tcPr>
-            <w:tcW w:w="467" w:type="pct"/>
-            <w:vMerge/>
-          </w:tcPr>
-          <w:p>
-            <w:pPr>
-              <w:tabs>
-                <w:tab w:val="left" w:pos="2925"/>
-              </w:tabs>
-              <w:rPr>
-                <w:rFonts w:ascii="Arial" w:hAnsi="Arial" w:cs="Arial"/>
-              </w:rPr>
-            </w:pPr>
-          </w:p>
-        </w:tc>
-      </w:tr>
-      <w:tr>
-        <w:tc>
-          <w:tcPr>
-            <w:tcW w:w="696" w:type="pct"/>
-            <w:vMerge/>
-          </w:tcPr>
-          <w:p>
-            <w:pPr>
-              <w:tabs>
-                <w:tab w:val="left" w:pos="2925"/>
-              </w:tabs>
-              <w:rPr>
-                <w:rFonts w:ascii="Arial" w:hAnsi="Arial" w:cs="Arial"/>
-              </w:rPr>
-            </w:pPr>
-          </w:p>
-        </w:tc>
-        <w:tc>
-          <w:tcPr>
-            <w:tcW w:w="451" w:type="pct"/>
-            <w:vMerge/>
-          </w:tcPr>
-          <w:p>
-            <w:pPr>
-              <w:tabs>
-                <w:tab w:val="left" w:pos="2925"/>
-              </w:tabs>
-              <w:jc w:val="center"/>
-              <w:rPr>
-                <w:rFonts w:ascii="Arial" w:hAnsi="Arial" w:cs="Arial"/>
-              </w:rPr>
-            </w:pPr>
-          </w:p>
-        </w:tc>
-        <w:tc>
-          <w:tcPr>
-            <w:tcW w:w="409" w:type="pct"/>
-            <w:vAlign w:val="center"/>
-          </w:tcPr>
-          <w:p>
-            <w:pPr>
-              <w:tabs>
-                <w:tab w:val="left" w:pos="2925"/>
-              </w:tabs>
-              <w:jc w:val="center"/>
-              <w:rPr>
-                <w:rFonts w:ascii="Arial" w:hAnsi="Arial" w:cs="Arial"/>
-              </w:rPr>
-            </w:pPr>
-            <w:r>
-              <w:rPr>
-                <w:rFonts w:ascii="Arial" w:hAnsi="Arial" w:cs="Arial"/>
-              </w:rPr>
-              <w:t>Actividad 3</w:t>
-            </w:r>
-          </w:p>
-        </w:tc>
-        <w:tc>
-          <w:tcPr>
-            <w:tcW w:w="422" w:type="pct"/>
-            <w:vAlign w:val="center"/>
-          </w:tcPr>
-          <w:p>
-            <w:pPr>
-              <w:tabs>
-                <w:tab w:val="left" w:pos="2925"/>
-              </w:tabs>
-              <w:jc w:val="center"/>
-              <w:rPr>
-                <w:rFonts w:ascii="Arial" w:hAnsi="Arial" w:cs="Arial"/>
-              </w:rPr>
-            </w:pPr>
-          </w:p>
-        </w:tc>
-        <w:tc>
-          <w:tcPr>
-            <w:tcW w:w="465" w:type="pct"/>
-            <w:vAlign w:val="center"/>
-          </w:tcPr>
-          <w:p>
-            <w:pPr>
-              <w:tabs>
-                <w:tab w:val="left" w:pos="2925"/>
-              </w:tabs>
-              <w:rPr>
-                <w:rFonts w:ascii="Arial" w:hAnsi="Arial" w:cs="Arial"/>
-              </w:rPr>
-            </w:pPr>
-          </w:p>
-        </w:tc>
-        <w:tc>
-          <w:tcPr>
-            <w:tcW w:w="465" w:type="pct"/>
-          </w:tcPr>
-          <w:p>
-            <w:pPr>
-              <w:tabs>
-                <w:tab w:val="left" w:pos="2925"/>
-              </w:tabs>
-              <w:jc w:val="both"/>
-              <w:rPr>
-                <w:rFonts w:ascii="Arial" w:hAnsi="Arial" w:cs="Arial"/>
-              </w:rPr>
-            </w:pPr>
-          </w:p>
-        </w:tc>
-        <w:tc>
-          <w:tcPr>
-            <w:tcW w:w="430" w:type="pct"/>
-            <w:vAlign w:val="center"/>
-          </w:tcPr>
-          <w:p>
-            <w:pPr>
-              <w:tabs>
-                <w:tab w:val="left" w:pos="2925"/>
-              </w:tabs>
-              <w:rPr>
-                <w:rFonts w:ascii="Arial" w:hAnsi="Arial" w:cs="Arial"/>
-              </w:rPr>
-            </w:pPr>
-          </w:p>
-        </w:tc>
-        <w:tc>
-          <w:tcPr>
-            <w:tcW w:w="643" w:type="pct"/>
-            <w:vAlign w:val="center"/>
-          </w:tcPr>
-          <w:p>
-            <w:pPr>
-              <w:pStyle w:val="Prrafodelista"/>
-              <w:numPr>
-                <w:ilvl w:val="0"/>
-                <w:numId w:val="5"/>
-              </w:numPr>
-              <w:tabs>
-                <w:tab w:val="left" w:pos="2925"/>
-              </w:tabs>
-              <w:spacing w:after="0" w:line="240" w:lineRule="auto"/>
-              <w:rPr>
-                <w:rFonts w:ascii="Arial" w:hAnsi="Arial" w:cs="Arial"/>
-              </w:rPr>
-            </w:pPr>
-          </w:p>
-        </w:tc>
-        <w:tc>
-          <w:tcPr>
-            <w:tcW w:w="554" w:type="pct"/>
-            <w:vAlign w:val="center"/>
-          </w:tcPr>
-          <w:p>
-            <w:pPr>
-              <w:tabs>
-                <w:tab w:val="left" w:pos="2925"/>
-              </w:tabs>
-              <w:rPr>
-                <w:rFonts w:ascii="Arial" w:hAnsi="Arial" w:cs="Arial"/>
-              </w:rPr>
-            </w:pPr>
-          </w:p>
-        </w:tc>
-        <w:tc>
-          <w:tcPr>
-            <w:tcW w:w="467" w:type="pct"/>
-            <w:vMerge/>
-          </w:tcPr>
-          <w:p>
-            <w:pPr>
-              <w:tabs>
-                <w:tab w:val="left" w:pos="2925"/>
-              </w:tabs>
-              <w:rPr>
-                <w:rFonts w:ascii="Arial" w:hAnsi="Arial" w:cs="Arial"/>
-              </w:rPr>
-            </w:pPr>
-          </w:p>
-        </w:tc>
-      </w:tr>
-      <w:tr>
-        <w:tc>
-          <w:tcPr>
-            <w:tcW w:w="696" w:type="pct"/>
-            <w:vMerge/>
-          </w:tcPr>
-          <w:p>
-            <w:pPr>
-              <w:tabs>
-                <w:tab w:val="left" w:pos="2925"/>
-              </w:tabs>
-              <w:rPr>
-                <w:rFonts w:ascii="Arial" w:hAnsi="Arial" w:cs="Arial"/>
-              </w:rPr>
-            </w:pPr>
-          </w:p>
-        </w:tc>
-        <w:tc>
-          <w:tcPr>
-            <w:tcW w:w="451" w:type="pct"/>
-            <w:vMerge/>
-          </w:tcPr>
-          <w:p>
-            <w:pPr>
-              <w:tabs>
-                <w:tab w:val="left" w:pos="2925"/>
-              </w:tabs>
-              <w:jc w:val="center"/>
-              <w:rPr>
-                <w:rFonts w:ascii="Arial" w:hAnsi="Arial" w:cs="Arial"/>
-              </w:rPr>
-            </w:pPr>
-          </w:p>
-        </w:tc>
-        <w:tc>
-          <w:tcPr>
-            <w:tcW w:w="409" w:type="pct"/>
-            <w:vAlign w:val="center"/>
-          </w:tcPr>
-          <w:p>
-            <w:pPr>
-              <w:tabs>
-                <w:tab w:val="left" w:pos="2925"/>
-              </w:tabs>
-              <w:jc w:val="center"/>
-              <w:rPr>
-                <w:rFonts w:ascii="Arial" w:hAnsi="Arial" w:cs="Arial"/>
-              </w:rPr>
-            </w:pPr>
-            <w:r>
-              <w:rPr>
-                <w:rFonts w:ascii="Arial" w:hAnsi="Arial" w:cs="Arial"/>
-              </w:rPr>
-              <w:t>Actividad 4</w:t>
-            </w:r>
-          </w:p>
-        </w:tc>
-        <w:tc>
-          <w:tcPr>
-            <w:tcW w:w="422" w:type="pct"/>
-            <w:vAlign w:val="center"/>
-          </w:tcPr>
-          <w:p>
-            <w:pPr>
-              <w:tabs>
-                <w:tab w:val="left" w:pos="2925"/>
-              </w:tabs>
-              <w:jc w:val="center"/>
-              <w:rPr>
-                <w:rFonts w:ascii="Arial" w:hAnsi="Arial" w:cs="Arial"/>
-              </w:rPr>
-            </w:pPr>
-          </w:p>
-        </w:tc>
-        <w:tc>
-          <w:tcPr>
-            <w:tcW w:w="465" w:type="pct"/>
-            <w:vAlign w:val="center"/>
-          </w:tcPr>
-          <w:p>
-            <w:pPr>
-              <w:tabs>
-                <w:tab w:val="left" w:pos="2925"/>
-              </w:tabs>
-              <w:rPr>
-                <w:rFonts w:ascii="Arial" w:hAnsi="Arial" w:cs="Arial"/>
-              </w:rPr>
-            </w:pPr>
-          </w:p>
-        </w:tc>
-        <w:tc>
-          <w:tcPr>
-            <w:tcW w:w="465" w:type="pct"/>
-          </w:tcPr>
-          <w:p>
-            <w:pPr>
-              <w:tabs>
-                <w:tab w:val="left" w:pos="2925"/>
-              </w:tabs>
-              <w:jc w:val="both"/>
-              <w:rPr>
-                <w:rFonts w:ascii="Arial" w:hAnsi="Arial" w:cs="Arial"/>
-              </w:rPr>
-            </w:pPr>
-          </w:p>
-        </w:tc>
-        <w:tc>
-          <w:tcPr>
-            <w:tcW w:w="430" w:type="pct"/>
-            <w:vAlign w:val="center"/>
-          </w:tcPr>
-          <w:p>
-            <w:pPr>
-              <w:tabs>
-                <w:tab w:val="left" w:pos="2925"/>
-              </w:tabs>
-              <w:rPr>
-                <w:rFonts w:ascii="Arial" w:hAnsi="Arial" w:cs="Arial"/>
-              </w:rPr>
-            </w:pPr>
-          </w:p>
-        </w:tc>
-        <w:tc>
-          <w:tcPr>
-            <w:tcW w:w="643" w:type="pct"/>
-            <w:vAlign w:val="center"/>
-          </w:tcPr>
-          <w:p>
-            <w:pPr>
-              <w:pStyle w:val="Prrafodelista"/>
-              <w:numPr>
-                <w:ilvl w:val="0"/>
-                <w:numId w:val="5"/>
-              </w:numPr>
-              <w:tabs>
-                <w:tab w:val="left" w:pos="2925"/>
-              </w:tabs>
-              <w:spacing w:after="0" w:line="240" w:lineRule="auto"/>
-              <w:rPr>
-                <w:rFonts w:ascii="Arial" w:hAnsi="Arial" w:cs="Arial"/>
-              </w:rPr>
-            </w:pPr>
-          </w:p>
-        </w:tc>
-        <w:tc>
-          <w:tcPr>
-            <w:tcW w:w="554" w:type="pct"/>
+            <w:tcW w:w="523" w:type="pct"/>
             <w:vAlign w:val="center"/>
           </w:tcPr>
           <w:p>
@@ -7323,7 +6269,6 @@
           <w:sz w:val="24"/>
           <w:szCs w:val="24"/>
         </w:rPr>
-        <w:lastRenderedPageBreak/>
         <w:t>Unidad I</w:t>
       </w:r>
       <w:r>
@@ -10148,8 +9093,6 @@
           <w:b/>
         </w:rPr>
       </w:pPr>
-      <w:bookmarkStart w:id="0" w:name="_GoBack"/>
-      <w:bookmarkEnd w:id="0"/>
     </w:p>
     <w:p>
       <w:pPr>
@@ -16354,7 +15297,7 @@
 </file>
 
 <file path=customXml/itemProps1.xml><?xml version="1.0" encoding="utf-8"?>
-<ds:datastoreItem xmlns:ds="http://schemas.openxmlformats.org/officeDocument/2006/customXml" ds:itemID="{3E59EF63-0C41-A84C-9AED-2EB90FED58A7}">
+<ds:datastoreItem xmlns:ds="http://schemas.openxmlformats.org/officeDocument/2006/customXml" ds:itemID="{8E983D1A-EEEE-E643-B8C6-E495F4B4D976}">
   <ds:schemaRefs>
     <ds:schemaRef ds:uri="http://schemas.openxmlformats.org/officeDocument/2006/bibliography"/>
   </ds:schemaRefs>

</xml_diff>